<commit_message>
MVEL2 evaluations improvements and readme populating.
</commit_message>
<xml_diff>
--- a/temp/docxOut/merged_result2.docx
+++ b/temp/docxOut/merged_result2.docx
@@ -83,7 +83,6 @@
   <w:style w:type="paragraph" w:styleId="Normal" w:default="true">
     <w:name w:val="Normal"/>
     <w:qFormat/>
-    <w:rsid w:val="004A3277"/>
   </w:style>
   <w:style w:type="paragraph" w:styleId="Heading1">
     <w:name w:val="heading 1"/>
@@ -92,7 +91,6 @@
     <w:link w:val="Heading1Char"/>
     <w:uiPriority w:val="9"/>
     <w:qFormat/>
-    <w:rsid w:val="00841CD9"/>
     <w:pPr>
       <w:keepNext/>
       <w:keepLines/>
@@ -116,7 +114,6 @@
     <w:uiPriority w:val="9"/>
     <w:unhideWhenUsed/>
     <w:qFormat/>
-    <w:rsid w:val="00841CD9"/>
     <w:pPr>
       <w:keepNext/>
       <w:keepLines/>
@@ -140,7 +137,6 @@
     <w:uiPriority w:val="9"/>
     <w:unhideWhenUsed/>
     <w:qFormat/>
-    <w:rsid w:val="00841CD9"/>
     <w:pPr>
       <w:keepNext/>
       <w:keepLines/>
@@ -162,7 +158,6 @@
     <w:uiPriority w:val="9"/>
     <w:unhideWhenUsed/>
     <w:qFormat/>
-    <w:rsid w:val="00841CD9"/>
     <w:pPr>
       <w:keepNext/>
       <w:keepLines/>
@@ -190,7 +185,6 @@
     <w:link w:val="HeaderChar"/>
     <w:uiPriority w:val="99"/>
     <w:unhideWhenUsed/>
-    <w:rsid w:val="00841CD9"/>
     <w:pPr>
       <w:tabs>
         <w:tab w:val="center" w:pos="4680"/>
@@ -203,14 +197,12 @@
     <w:basedOn w:val="DefaultParagraphFont"/>
     <w:link w:val="Header"/>
     <w:uiPriority w:val="99"/>
-    <w:rsid w:val="00841CD9"/>
   </w:style>
   <w:style w:type="character" w:styleId="Heading1Char" w:customStyle="true">
     <w:name w:val="Heading 1 Char"/>
     <w:basedOn w:val="DefaultParagraphFont"/>
     <w:link w:val="Heading1"/>
     <w:uiPriority w:val="9"/>
-    <w:rsid w:val="00841CD9"/>
     <w:rPr>
       <w:rFonts w:asciiTheme="majorHAnsi" w:hAnsiTheme="majorHAnsi" w:eastAsiaTheme="majorEastAsia" w:cstheme="majorBidi"/>
       <w:b/>
@@ -225,7 +217,6 @@
     <w:basedOn w:val="DefaultParagraphFont"/>
     <w:link w:val="Heading2"/>
     <w:uiPriority w:val="9"/>
-    <w:rsid w:val="00841CD9"/>
     <w:rPr>
       <w:rFonts w:asciiTheme="majorHAnsi" w:hAnsiTheme="majorHAnsi" w:eastAsiaTheme="majorEastAsia" w:cstheme="majorBidi"/>
       <w:b/>
@@ -240,7 +231,6 @@
     <w:basedOn w:val="DefaultParagraphFont"/>
     <w:link w:val="Heading3"/>
     <w:uiPriority w:val="9"/>
-    <w:rsid w:val="00841CD9"/>
     <w:rPr>
       <w:rFonts w:asciiTheme="majorHAnsi" w:hAnsiTheme="majorHAnsi" w:eastAsiaTheme="majorEastAsia" w:cstheme="majorBidi"/>
       <w:b/>
@@ -253,7 +243,6 @@
     <w:basedOn w:val="DefaultParagraphFont"/>
     <w:link w:val="Heading4"/>
     <w:uiPriority w:val="9"/>
-    <w:rsid w:val="00841CD9"/>
     <w:rPr>
       <w:rFonts w:asciiTheme="majorHAnsi" w:hAnsiTheme="majorHAnsi" w:eastAsiaTheme="majorEastAsia" w:cstheme="majorBidi"/>
       <w:b/>
@@ -268,7 +257,6 @@
     <w:basedOn w:val="Normal"/>
     <w:uiPriority w:val="99"/>
     <w:unhideWhenUsed/>
-    <w:rsid w:val="00841CD9"/>
     <w:pPr>
       <w:ind w:left="720"/>
     </w:pPr>
@@ -280,7 +268,6 @@
     <w:link w:val="SubtitleChar"/>
     <w:uiPriority w:val="11"/>
     <w:qFormat/>
-    <w:rsid w:val="00841CD9"/>
     <w:pPr>
       <w:numPr>
         <w:ilvl w:val="1"/>
@@ -302,7 +289,6 @@
     <w:basedOn w:val="DefaultParagraphFont"/>
     <w:link w:val="Subtitle"/>
     <w:uiPriority w:val="11"/>
-    <w:rsid w:val="00841CD9"/>
     <w:rPr>
       <w:rFonts w:asciiTheme="majorHAnsi" w:hAnsiTheme="majorHAnsi" w:eastAsiaTheme="majorEastAsia" w:cstheme="majorBidi"/>
       <w:i/>
@@ -320,7 +306,6 @@
     <w:link w:val="TitleChar"/>
     <w:uiPriority w:val="10"/>
     <w:qFormat/>
-    <w:rsid w:val="00841CD9"/>
     <w:pPr>
       <w:pBdr>
         <w:bottom w:val="single" w:color="4F81BD" w:themeColor="accent1" w:sz="8" w:space="4"/>
@@ -342,7 +327,6 @@
     <w:basedOn w:val="DefaultParagraphFont"/>
     <w:link w:val="Title"/>
     <w:uiPriority w:val="10"/>
-    <w:rsid w:val="00841CD9"/>
     <w:rPr>
       <w:rFonts w:asciiTheme="majorHAnsi" w:hAnsiTheme="majorHAnsi" w:eastAsiaTheme="majorEastAsia" w:cstheme="majorBidi"/>
       <w:color w:val="17365D" w:themeColor="text2" w:themeShade="BF"/>
@@ -357,7 +341,6 @@
     <w:basedOn w:val="DefaultParagraphFont"/>
     <w:uiPriority w:val="20"/>
     <w:qFormat/>
-    <w:rsid w:val="00D1197D"/>
     <w:rPr>
       <w:i/>
       <w:iCs/>
@@ -422,7 +405,6 @@
     <w:semiHidden/>
     <w:unhideWhenUsed/>
     <w:qFormat/>
-    <w:rsid w:val="007109C0"/>
     <w:pPr>
       <w:spacing w:line="240" w:lineRule="auto"/>
     </w:pPr>

</xml_diff>